<commit_message>
ADD-020 sobra, ADD-017/18/19 revisadas
</commit_message>
<xml_diff>
--- a/Iteración 4/Decisiones de Diseño tomadas por ASS/ADD-017.docx
+++ b/Iteración 4/Decisiones de Diseño tomadas por ASS/ADD-017.docx
@@ -30,7 +30,23 @@
               <w:spacing w:line="240" w:lineRule="auto"/>
             </w:pPr>
             <w:r>
-              <w:t>Short title of decisión</w:t>
+              <w:t xml:space="preserve">Short </w:t>
+            </w:r>
+            <w:proofErr w:type="spellStart"/>
+            <w:r>
+              <w:t>title</w:t>
+            </w:r>
+            <w:proofErr w:type="spellEnd"/>
+            <w:r>
+              <w:t xml:space="preserve"> </w:t>
+            </w:r>
+            <w:proofErr w:type="spellStart"/>
+            <w:r>
+              <w:t>of</w:t>
+            </w:r>
+            <w:proofErr w:type="spellEnd"/>
+            <w:r>
+              <w:t xml:space="preserve"> decisión</w:t>
             </w:r>
           </w:p>
         </w:tc>
@@ -142,8 +158,6 @@
             <w:r>
               <w:t>1</w:t>
             </w:r>
-            <w:bookmarkStart w:id="0" w:name="_GoBack"/>
-            <w:bookmarkEnd w:id="0"/>
             <w:r>
               <w:t>/10/2019</w:t>
             </w:r>
@@ -166,8 +180,21 @@
             <w:pPr>
               <w:spacing w:line="240" w:lineRule="auto"/>
             </w:pPr>
-            <w:r>
-              <w:t>Creator of decisión</w:t>
+            <w:proofErr w:type="spellStart"/>
+            <w:r>
+              <w:t>Creator</w:t>
+            </w:r>
+            <w:proofErr w:type="spellEnd"/>
+            <w:r>
+              <w:t xml:space="preserve"> </w:t>
+            </w:r>
+            <w:proofErr w:type="spellStart"/>
+            <w:r>
+              <w:t>of</w:t>
+            </w:r>
+            <w:proofErr w:type="spellEnd"/>
+            <w:r>
+              <w:t xml:space="preserve"> decisión</w:t>
             </w:r>
           </w:p>
         </w:tc>
@@ -208,9 +235,11 @@
             <w:pPr>
               <w:spacing w:line="240" w:lineRule="auto"/>
             </w:pPr>
+            <w:proofErr w:type="spellStart"/>
             <w:r>
               <w:t>Description</w:t>
             </w:r>
+            <w:proofErr w:type="spellEnd"/>
           </w:p>
         </w:tc>
         <w:tc>
@@ -250,9 +279,19 @@
             <w:pPr>
               <w:spacing w:line="240" w:lineRule="auto"/>
             </w:pPr>
-            <w:r>
-              <w:t>Decision’s Rational</w:t>
-            </w:r>
+            <w:proofErr w:type="spellStart"/>
+            <w:r>
+              <w:t>Decision’s</w:t>
+            </w:r>
+            <w:proofErr w:type="spellEnd"/>
+            <w:r>
+              <w:t xml:space="preserve"> </w:t>
+            </w:r>
+            <w:proofErr w:type="spellStart"/>
+            <w:r>
+              <w:t>Rational</w:t>
+            </w:r>
+            <w:proofErr w:type="spellEnd"/>
           </w:p>
         </w:tc>
         <w:tc>
@@ -280,7 +319,15 @@
               <w:t>CC</w:t>
             </w:r>
             <w:r>
-              <w:t xml:space="preserve"> secure, </w:t>
+              <w:t xml:space="preserve"> </w:t>
+            </w:r>
+            <w:proofErr w:type="spellStart"/>
+            <w:r>
+              <w:t>secure</w:t>
+            </w:r>
+            <w:proofErr w:type="spellEnd"/>
+            <w:r>
+              <w:t xml:space="preserve">, </w:t>
             </w:r>
             <w:r>
               <w:t xml:space="preserve">para la comunicación con la policía y </w:t>
@@ -354,8 +401,13 @@
             <w:pPr>
               <w:spacing w:line="240" w:lineRule="auto"/>
             </w:pPr>
-            <w:r>
-              <w:t>Requirements (decisión drivers)</w:t>
+            <w:proofErr w:type="spellStart"/>
+            <w:r>
+              <w:t>Requirements</w:t>
+            </w:r>
+            <w:proofErr w:type="spellEnd"/>
+            <w:r>
+              <w:t xml:space="preserve"> (decisión drivers)</w:t>
             </w:r>
           </w:p>
         </w:tc>
@@ -405,8 +457,29 @@
             <w:pPr>
               <w:spacing w:line="240" w:lineRule="auto"/>
             </w:pPr>
-            <w:r>
-              <w:t>Alternative decisions (options)</w:t>
+            <w:proofErr w:type="spellStart"/>
+            <w:r>
+              <w:t>Alternative</w:t>
+            </w:r>
+            <w:proofErr w:type="spellEnd"/>
+            <w:r>
+              <w:t xml:space="preserve"> </w:t>
+            </w:r>
+            <w:proofErr w:type="spellStart"/>
+            <w:r>
+              <w:t>decisions</w:t>
+            </w:r>
+            <w:proofErr w:type="spellEnd"/>
+            <w:r>
+              <w:t xml:space="preserve"> (</w:t>
+            </w:r>
+            <w:proofErr w:type="spellStart"/>
+            <w:r>
+              <w:t>options</w:t>
+            </w:r>
+            <w:proofErr w:type="spellEnd"/>
+            <w:r>
+              <w:t>)</w:t>
             </w:r>
           </w:p>
         </w:tc>
@@ -453,8 +526,37 @@
             <w:pPr>
               <w:spacing w:line="240" w:lineRule="auto"/>
             </w:pPr>
-            <w:r>
-              <w:t>Decision outcome (options selected)</w:t>
+            <w:proofErr w:type="spellStart"/>
+            <w:r>
+              <w:t>Decision</w:t>
+            </w:r>
+            <w:proofErr w:type="spellEnd"/>
+            <w:r>
+              <w:t xml:space="preserve"> </w:t>
+            </w:r>
+            <w:proofErr w:type="spellStart"/>
+            <w:r>
+              <w:t>outcome</w:t>
+            </w:r>
+            <w:proofErr w:type="spellEnd"/>
+            <w:r>
+              <w:t xml:space="preserve"> (</w:t>
+            </w:r>
+            <w:proofErr w:type="spellStart"/>
+            <w:r>
+              <w:t>options</w:t>
+            </w:r>
+            <w:proofErr w:type="spellEnd"/>
+            <w:r>
+              <w:t xml:space="preserve"> </w:t>
+            </w:r>
+            <w:proofErr w:type="spellStart"/>
+            <w:r>
+              <w:t>selected</w:t>
+            </w:r>
+            <w:proofErr w:type="spellEnd"/>
+            <w:r>
+              <w:t>)</w:t>
             </w:r>
           </w:p>
         </w:tc>
@@ -472,6 +574,9 @@
             <w:pPr>
               <w:spacing w:line="240" w:lineRule="auto"/>
             </w:pPr>
+            <w:r>
+              <w:t>?</w:t>
+            </w:r>
           </w:p>
         </w:tc>
       </w:tr>
@@ -510,6 +615,9 @@
             <w:pPr>
               <w:spacing w:line="240" w:lineRule="auto"/>
             </w:pPr>
+            <w:r>
+              <w:t>?</w:t>
+            </w:r>
           </w:p>
         </w:tc>
       </w:tr>
@@ -529,8 +637,13 @@
             <w:pPr>
               <w:spacing w:line="240" w:lineRule="auto"/>
             </w:pPr>
-            <w:r>
-              <w:t>Cons opciones</w:t>
+            <w:proofErr w:type="spellStart"/>
+            <w:r>
+              <w:t>Cons</w:t>
+            </w:r>
+            <w:proofErr w:type="spellEnd"/>
+            <w:r>
+              <w:t xml:space="preserve"> opciones</w:t>
             </w:r>
           </w:p>
         </w:tc>
@@ -547,10 +660,10 @@
           <w:p>
             <w:pPr>
               <w:spacing w:line="240" w:lineRule="auto"/>
-              <w:rPr>
-                <w:u w:val="single"/>
-              </w:rPr>
-            </w:pPr>
+            </w:pPr>
+            <w:r>
+              <w:t>?</w:t>
+            </w:r>
           </w:p>
         </w:tc>
       </w:tr>
@@ -571,8 +684,29 @@
               <w:spacing w:line="240" w:lineRule="auto"/>
             </w:pPr>
             <w:r>
-              <w:t>Link to other decisions</w:t>
-            </w:r>
+              <w:t xml:space="preserve">Link </w:t>
+            </w:r>
+            <w:proofErr w:type="spellStart"/>
+            <w:r>
+              <w:t>to</w:t>
+            </w:r>
+            <w:proofErr w:type="spellEnd"/>
+            <w:r>
+              <w:t xml:space="preserve"> </w:t>
+            </w:r>
+            <w:proofErr w:type="spellStart"/>
+            <w:r>
+              <w:t>other</w:t>
+            </w:r>
+            <w:proofErr w:type="spellEnd"/>
+            <w:r>
+              <w:t xml:space="preserve"> </w:t>
+            </w:r>
+            <w:proofErr w:type="spellStart"/>
+            <w:r>
+              <w:t>decisions</w:t>
+            </w:r>
+            <w:proofErr w:type="spellEnd"/>
           </w:p>
         </w:tc>
         <w:tc>
@@ -614,8 +748,29 @@
               <w:spacing w:line="240" w:lineRule="auto"/>
             </w:pPr>
             <w:r>
-              <w:t>Link to architecture artifacts</w:t>
-            </w:r>
+              <w:t xml:space="preserve">Link </w:t>
+            </w:r>
+            <w:proofErr w:type="spellStart"/>
+            <w:r>
+              <w:t>to</w:t>
+            </w:r>
+            <w:proofErr w:type="spellEnd"/>
+            <w:r>
+              <w:t xml:space="preserve"> </w:t>
+            </w:r>
+            <w:proofErr w:type="spellStart"/>
+            <w:r>
+              <w:t>architecture</w:t>
+            </w:r>
+            <w:proofErr w:type="spellEnd"/>
+            <w:r>
+              <w:t xml:space="preserve"> </w:t>
+            </w:r>
+            <w:proofErr w:type="spellStart"/>
+            <w:r>
+              <w:t>artifacts</w:t>
+            </w:r>
+            <w:proofErr w:type="spellEnd"/>
           </w:p>
         </w:tc>
         <w:tc>
@@ -636,7 +791,10 @@
         </w:tc>
       </w:tr>
     </w:tbl>
-    <w:p/>
+    <w:p>
+      <w:bookmarkStart w:id="0" w:name="_GoBack"/>
+      <w:bookmarkEnd w:id="0"/>
+    </w:p>
     <w:sectPr>
       <w:pgSz w:w="11906" w:h="16838"/>
       <w:pgMar w:top="1417" w:right="1701" w:bottom="1417" w:left="1701" w:header="708" w:footer="708" w:gutter="0"/>

</xml_diff>